<commit_message>
add expense attachment feature
</commit_message>
<xml_diff>
--- a/doc/Links.docx
+++ b/doc/Links.docx
@@ -105,6 +105,32 @@
           <w:t>http://www.webservicex.net/CurrencyConvertor.asmx</w:t>
         </w:r>
       </w:hyperlink>
+    </w:p>
+    <w:p>
+      <w:pPr>
+        <w:pStyle w:val="ListParagraph"/>
+        <w:numPr>
+          <w:ilvl w:val="0"/>
+          <w:numId w:val="1"/>
+        </w:numPr>
+      </w:pPr>
+      <w:r>
+        <w:t xml:space="preserve">How to install </w:t>
+      </w:r>
+      <w:proofErr w:type="spellStart"/>
+      <w:r>
+        <w:t>Rmagic</w:t>
+      </w:r>
+      <w:proofErr w:type="spellEnd"/>
+      <w:r>
+        <w:t xml:space="preserve"> gem see </w:t>
+      </w:r>
+      <w:r>
+        <w:rPr>
+          <w:rStyle w:val="Hyperlink"/>
+        </w:rPr>
+        <w:t>http://www.youtube.com/watch?v=gEWAVlNCKhg</w:t>
+      </w:r>
     </w:p>
     <w:sectPr>
       <w:pgSz w:w="12240" w:h="15840"/>

</xml_diff>